<commit_message>
Action plan document for Jenkins added
</commit_message>
<xml_diff>
--- a/Action_Plan_Document.docx
+++ b/Action_Plan_Document.docx
@@ -55,7 +55,39 @@
           <w:sz w:val="24"/>
           <w:szCs w:val="24"/>
         </w:rPr>
-        <w:t>The objective of this action plan is to recreate the Jenkins Pipeline on AWS in the event of an account suspension. The pipeline includes essential steps such as checking out from GitHub, installing dependencies for Node.js, building a Node.js application, integrating SonarQube for code quality analysis, logging into DockerHub, building Docker images, and pushing images to DockerHub.</w:t>
+        <w:t xml:space="preserve">The objective of this action plan is to recreate the Jenkins Pipeline on AWS in the event of an account suspension. The pipeline includes essential steps such as checking out from GitHub, installing dependencies for Node.js, building a Node.js application, integrating SonarQube for code quality analysis, logging into </w:t>
+      </w:r>
+      <w:proofErr w:type="spellStart"/>
+      <w:r>
+        <w:rPr>
+          <w:sz w:val="24"/>
+          <w:szCs w:val="24"/>
+        </w:rPr>
+        <w:t>DockerHub</w:t>
+      </w:r>
+      <w:proofErr w:type="spellEnd"/>
+      <w:r>
+        <w:rPr>
+          <w:sz w:val="24"/>
+          <w:szCs w:val="24"/>
+        </w:rPr>
+        <w:t xml:space="preserve">, building Docker images, and pushing images to </w:t>
+      </w:r>
+      <w:proofErr w:type="spellStart"/>
+      <w:r>
+        <w:rPr>
+          <w:sz w:val="24"/>
+          <w:szCs w:val="24"/>
+        </w:rPr>
+        <w:t>DockerHub</w:t>
+      </w:r>
+      <w:proofErr w:type="spellEnd"/>
+      <w:r>
+        <w:rPr>
+          <w:sz w:val="24"/>
+          <w:szCs w:val="24"/>
+        </w:rPr>
+        <w:t>.</w:t>
       </w:r>
     </w:p>
     <w:p>
@@ -296,12 +328,21 @@
         </w:rPr>
         <w:t xml:space="preserve">. Deploy </w:t>
       </w:r>
-      <w:r>
-        <w:rPr>
-          <w:sz w:val="24"/>
-          <w:szCs w:val="24"/>
-        </w:rPr>
-        <w:t xml:space="preserve">Sonarqube </w:t>
+      <w:proofErr w:type="spellStart"/>
+      <w:r>
+        <w:rPr>
+          <w:sz w:val="24"/>
+          <w:szCs w:val="24"/>
+        </w:rPr>
+        <w:t>Sonarqube</w:t>
+      </w:r>
+      <w:proofErr w:type="spellEnd"/>
+      <w:r>
+        <w:rPr>
+          <w:sz w:val="24"/>
+          <w:szCs w:val="24"/>
+        </w:rPr>
+        <w:t xml:space="preserve"> </w:t>
       </w:r>
       <w:r>
         <w:rPr>
@@ -348,6 +389,7 @@
         </w:rPr>
         <w:t xml:space="preserve">Launch a new EC2 instance or deploy </w:t>
       </w:r>
+      <w:proofErr w:type="spellStart"/>
       <w:r>
         <w:rPr>
           <w:sz w:val="24"/>
@@ -355,6 +397,7 @@
         </w:rPr>
         <w:t>Sonarqube</w:t>
       </w:r>
+      <w:proofErr w:type="spellEnd"/>
       <w:r>
         <w:rPr>
           <w:sz w:val="24"/>
@@ -395,6 +438,7 @@
         <w:lastRenderedPageBreak/>
         <w:t xml:space="preserve">Install and configure </w:t>
       </w:r>
+      <w:proofErr w:type="spellStart"/>
       <w:r>
         <w:rPr>
           <w:sz w:val="24"/>
@@ -402,6 +446,7 @@
         </w:rPr>
         <w:t>Sonarqube</w:t>
       </w:r>
+      <w:proofErr w:type="spellEnd"/>
       <w:r>
         <w:rPr>
           <w:sz w:val="24"/>
@@ -539,7 +584,23 @@
           <w:sz w:val="24"/>
           <w:szCs w:val="24"/>
         </w:rPr>
-        <w:t xml:space="preserve">    tools {nodejs 'node'}</w:t>
+        <w:t xml:space="preserve">    tools {</w:t>
+      </w:r>
+      <w:proofErr w:type="spellStart"/>
+      <w:r>
+        <w:rPr>
+          <w:sz w:val="24"/>
+          <w:szCs w:val="24"/>
+        </w:rPr>
+        <w:t>nodejs</w:t>
+      </w:r>
+      <w:proofErr w:type="spellEnd"/>
+      <w:r>
+        <w:rPr>
+          <w:sz w:val="24"/>
+          <w:szCs w:val="24"/>
+        </w:rPr>
+        <w:t xml:space="preserve"> 'node'}</w:t>
       </w:r>
     </w:p>
     <w:p>
@@ -587,723 +648,1115 @@
           <w:sz w:val="24"/>
           <w:szCs w:val="24"/>
         </w:rPr>
+        <w:t xml:space="preserve">        stage('Checkout from GitHub') {</w:t>
+      </w:r>
+    </w:p>
+    <w:p>
+      <w:pPr>
+        <w:jc w:val="both"/>
+        <w:rPr>
+          <w:sz w:val="24"/>
+          <w:szCs w:val="24"/>
+        </w:rPr>
+      </w:pPr>
+      <w:r>
+        <w:rPr>
+          <w:sz w:val="24"/>
+          <w:szCs w:val="24"/>
+        </w:rPr>
+        <w:t xml:space="preserve">            steps {</w:t>
+      </w:r>
+    </w:p>
+    <w:p>
+      <w:pPr>
+        <w:jc w:val="both"/>
+        <w:rPr>
+          <w:sz w:val="24"/>
+          <w:szCs w:val="24"/>
+        </w:rPr>
+      </w:pPr>
+      <w:r>
+        <w:rPr>
+          <w:sz w:val="24"/>
+          <w:szCs w:val="24"/>
+        </w:rPr>
+        <w:t xml:space="preserve">               checkout </w:t>
+      </w:r>
+      <w:proofErr w:type="spellStart"/>
+      <w:r>
+        <w:rPr>
+          <w:sz w:val="24"/>
+          <w:szCs w:val="24"/>
+        </w:rPr>
+        <w:t>scmGit</w:t>
+      </w:r>
+      <w:proofErr w:type="spellEnd"/>
+      <w:r>
+        <w:rPr>
+          <w:sz w:val="24"/>
+          <w:szCs w:val="24"/>
+        </w:rPr>
+        <w:t xml:space="preserve">(branches: [[name: '*/development']], extensions: [], </w:t>
+      </w:r>
+      <w:proofErr w:type="spellStart"/>
+      <w:r>
+        <w:rPr>
+          <w:sz w:val="24"/>
+          <w:szCs w:val="24"/>
+        </w:rPr>
+        <w:t>userRemoteConfigs</w:t>
+      </w:r>
+      <w:proofErr w:type="spellEnd"/>
+      <w:r>
+        <w:rPr>
+          <w:sz w:val="24"/>
+          <w:szCs w:val="24"/>
+        </w:rPr>
+        <w:t>: [[url: 'https://github.com/Vikx001/Studio-</w:t>
+      </w:r>
+      <w:proofErr w:type="spellStart"/>
+      <w:r>
+        <w:rPr>
+          <w:sz w:val="24"/>
+          <w:szCs w:val="24"/>
+        </w:rPr>
+        <w:t>Ghibli.git</w:t>
+      </w:r>
+      <w:proofErr w:type="spellEnd"/>
+      <w:r>
+        <w:rPr>
+          <w:sz w:val="24"/>
+          <w:szCs w:val="24"/>
+        </w:rPr>
+        <w:t>']])</w:t>
+      </w:r>
+    </w:p>
+    <w:p>
+      <w:pPr>
+        <w:jc w:val="both"/>
+        <w:rPr>
+          <w:sz w:val="24"/>
+          <w:szCs w:val="24"/>
+        </w:rPr>
+      </w:pPr>
+      <w:r>
+        <w:rPr>
+          <w:sz w:val="24"/>
+          <w:szCs w:val="24"/>
+        </w:rPr>
+        <w:t xml:space="preserve">            }</w:t>
+      </w:r>
+    </w:p>
+    <w:p>
+      <w:pPr>
+        <w:jc w:val="both"/>
+        <w:rPr>
+          <w:sz w:val="24"/>
+          <w:szCs w:val="24"/>
+        </w:rPr>
+      </w:pPr>
+      <w:r>
+        <w:rPr>
+          <w:sz w:val="24"/>
+          <w:szCs w:val="24"/>
+        </w:rPr>
+        <w:t xml:space="preserve">        }</w:t>
+      </w:r>
+    </w:p>
+    <w:p>
+      <w:pPr>
+        <w:jc w:val="both"/>
+        <w:rPr>
+          <w:sz w:val="24"/>
+          <w:szCs w:val="24"/>
+        </w:rPr>
+      </w:pPr>
+      <w:r>
+        <w:rPr>
+          <w:sz w:val="24"/>
+          <w:szCs w:val="24"/>
+        </w:rPr>
+        <w:t xml:space="preserve">        stage('Install dependencies'){ </w:t>
+      </w:r>
+    </w:p>
+    <w:p>
+      <w:pPr>
+        <w:jc w:val="both"/>
+        <w:rPr>
+          <w:sz w:val="24"/>
+          <w:szCs w:val="24"/>
+        </w:rPr>
+      </w:pPr>
+      <w:r>
+        <w:rPr>
+          <w:sz w:val="24"/>
+          <w:szCs w:val="24"/>
+        </w:rPr>
+        <w:t xml:space="preserve">            steps{</w:t>
+      </w:r>
+    </w:p>
+    <w:p>
+      <w:pPr>
+        <w:jc w:val="both"/>
+        <w:rPr>
+          <w:sz w:val="24"/>
+          <w:szCs w:val="24"/>
+        </w:rPr>
+      </w:pPr>
+      <w:r>
+        <w:rPr>
+          <w:sz w:val="24"/>
+          <w:szCs w:val="24"/>
+        </w:rPr>
+        <w:t xml:space="preserve">            </w:t>
+      </w:r>
+      <w:proofErr w:type="spellStart"/>
+      <w:r>
+        <w:rPr>
+          <w:sz w:val="24"/>
+          <w:szCs w:val="24"/>
+        </w:rPr>
+        <w:t>dir</w:t>
+      </w:r>
+      <w:proofErr w:type="spellEnd"/>
+      <w:r>
+        <w:rPr>
+          <w:sz w:val="24"/>
+          <w:szCs w:val="24"/>
+        </w:rPr>
+        <w:t>('frontend/studio-</w:t>
+      </w:r>
+      <w:proofErr w:type="spellStart"/>
+      <w:r>
+        <w:rPr>
+          <w:sz w:val="24"/>
+          <w:szCs w:val="24"/>
+        </w:rPr>
+        <w:t>ghibli</w:t>
+      </w:r>
+      <w:proofErr w:type="spellEnd"/>
+      <w:r>
+        <w:rPr>
+          <w:sz w:val="24"/>
+          <w:szCs w:val="24"/>
+        </w:rPr>
+        <w:t>'){</w:t>
+      </w:r>
+    </w:p>
+    <w:p>
+      <w:pPr>
+        <w:jc w:val="both"/>
+        <w:rPr>
+          <w:sz w:val="24"/>
+          <w:szCs w:val="24"/>
+        </w:rPr>
+      </w:pPr>
+      <w:r>
+        <w:rPr>
+          <w:sz w:val="24"/>
+          <w:szCs w:val="24"/>
+        </w:rPr>
+        <w:t xml:space="preserve">            </w:t>
+      </w:r>
+      <w:proofErr w:type="spellStart"/>
+      <w:r>
+        <w:rPr>
+          <w:sz w:val="24"/>
+          <w:szCs w:val="24"/>
+        </w:rPr>
+        <w:t>sh</w:t>
+      </w:r>
+      <w:proofErr w:type="spellEnd"/>
+      <w:r>
+        <w:rPr>
+          <w:sz w:val="24"/>
+          <w:szCs w:val="24"/>
+        </w:rPr>
+        <w:t xml:space="preserve"> ('</w:t>
+      </w:r>
+      <w:proofErr w:type="spellStart"/>
+      <w:r>
+        <w:rPr>
+          <w:sz w:val="24"/>
+          <w:szCs w:val="24"/>
+        </w:rPr>
+        <w:t>npm</w:t>
+      </w:r>
+      <w:proofErr w:type="spellEnd"/>
+      <w:r>
+        <w:rPr>
+          <w:sz w:val="24"/>
+          <w:szCs w:val="24"/>
+        </w:rPr>
+        <w:t xml:space="preserve"> install')</w:t>
+      </w:r>
+    </w:p>
+    <w:p>
+      <w:pPr>
+        <w:jc w:val="both"/>
+        <w:rPr>
+          <w:sz w:val="24"/>
+          <w:szCs w:val="24"/>
+        </w:rPr>
+      </w:pPr>
+      <w:r>
+        <w:rPr>
+          <w:sz w:val="24"/>
+          <w:szCs w:val="24"/>
+        </w:rPr>
+        <w:t xml:space="preserve">            }</w:t>
+      </w:r>
+    </w:p>
+    <w:p>
+      <w:pPr>
+        <w:jc w:val="both"/>
+        <w:rPr>
+          <w:sz w:val="24"/>
+          <w:szCs w:val="24"/>
+        </w:rPr>
+      </w:pPr>
+      <w:r>
+        <w:rPr>
+          <w:sz w:val="24"/>
+          <w:szCs w:val="24"/>
+        </w:rPr>
+        <w:t xml:space="preserve">        }</w:t>
+      </w:r>
+    </w:p>
+    <w:p>
+      <w:pPr>
+        <w:jc w:val="both"/>
+        <w:rPr>
+          <w:sz w:val="24"/>
+          <w:szCs w:val="24"/>
+        </w:rPr>
+      </w:pPr>
+      <w:r>
+        <w:rPr>
+          <w:sz w:val="24"/>
+          <w:szCs w:val="24"/>
+        </w:rPr>
+        <w:t xml:space="preserve">    }</w:t>
+      </w:r>
+    </w:p>
+    <w:p>
+      <w:pPr>
+        <w:jc w:val="both"/>
+        <w:rPr>
+          <w:sz w:val="24"/>
+          <w:szCs w:val="24"/>
+        </w:rPr>
+      </w:pPr>
+      <w:r>
+        <w:rPr>
+          <w:sz w:val="24"/>
+          <w:szCs w:val="24"/>
+        </w:rPr>
+        <w:t xml:space="preserve">        stage('Build'){</w:t>
+      </w:r>
+    </w:p>
+    <w:p>
+      <w:pPr>
+        <w:jc w:val="both"/>
+        <w:rPr>
+          <w:sz w:val="24"/>
+          <w:szCs w:val="24"/>
+        </w:rPr>
+      </w:pPr>
+      <w:r>
+        <w:rPr>
+          <w:sz w:val="24"/>
+          <w:szCs w:val="24"/>
+        </w:rPr>
+        <w:t xml:space="preserve">            steps{</w:t>
+      </w:r>
+    </w:p>
+    <w:p>
+      <w:pPr>
+        <w:jc w:val="both"/>
+        <w:rPr>
+          <w:sz w:val="24"/>
+          <w:szCs w:val="24"/>
+        </w:rPr>
+      </w:pPr>
+      <w:r>
+        <w:rPr>
+          <w:sz w:val="24"/>
+          <w:szCs w:val="24"/>
+        </w:rPr>
+        <w:lastRenderedPageBreak/>
+        <w:t xml:space="preserve">            </w:t>
+      </w:r>
+      <w:proofErr w:type="spellStart"/>
+      <w:r>
+        <w:rPr>
+          <w:sz w:val="24"/>
+          <w:szCs w:val="24"/>
+        </w:rPr>
+        <w:t>dir</w:t>
+      </w:r>
+      <w:proofErr w:type="spellEnd"/>
+      <w:r>
+        <w:rPr>
+          <w:sz w:val="24"/>
+          <w:szCs w:val="24"/>
+        </w:rPr>
+        <w:t>('frontend/studio-</w:t>
+      </w:r>
+      <w:proofErr w:type="spellStart"/>
+      <w:r>
+        <w:rPr>
+          <w:sz w:val="24"/>
+          <w:szCs w:val="24"/>
+        </w:rPr>
+        <w:t>ghibli</w:t>
+      </w:r>
+      <w:proofErr w:type="spellEnd"/>
+      <w:r>
+        <w:rPr>
+          <w:sz w:val="24"/>
+          <w:szCs w:val="24"/>
+        </w:rPr>
+        <w:t xml:space="preserve">'){ </w:t>
+      </w:r>
+    </w:p>
+    <w:p>
+      <w:pPr>
+        <w:jc w:val="both"/>
+        <w:rPr>
+          <w:sz w:val="24"/>
+          <w:szCs w:val="24"/>
+        </w:rPr>
+      </w:pPr>
+      <w:r>
+        <w:rPr>
+          <w:sz w:val="24"/>
+          <w:szCs w:val="24"/>
+        </w:rPr>
+        <w:t xml:space="preserve">            </w:t>
+      </w:r>
+      <w:proofErr w:type="spellStart"/>
+      <w:r>
+        <w:rPr>
+          <w:sz w:val="24"/>
+          <w:szCs w:val="24"/>
+        </w:rPr>
+        <w:t>sh</w:t>
+      </w:r>
+      <w:proofErr w:type="spellEnd"/>
+      <w:r>
+        <w:rPr>
+          <w:sz w:val="24"/>
+          <w:szCs w:val="24"/>
+        </w:rPr>
+        <w:t xml:space="preserve"> ('</w:t>
+      </w:r>
+      <w:proofErr w:type="spellStart"/>
+      <w:r>
+        <w:rPr>
+          <w:sz w:val="24"/>
+          <w:szCs w:val="24"/>
+        </w:rPr>
+        <w:t>npm</w:t>
+      </w:r>
+      <w:proofErr w:type="spellEnd"/>
+      <w:r>
+        <w:rPr>
+          <w:sz w:val="24"/>
+          <w:szCs w:val="24"/>
+        </w:rPr>
+        <w:t xml:space="preserve"> install --save-dev </w:t>
+      </w:r>
+      <w:proofErr w:type="spellStart"/>
+      <w:r>
+        <w:rPr>
+          <w:sz w:val="24"/>
+          <w:szCs w:val="24"/>
+        </w:rPr>
+        <w:t>nyc</w:t>
+      </w:r>
+      <w:proofErr w:type="spellEnd"/>
+      <w:r>
+        <w:rPr>
+          <w:sz w:val="24"/>
+          <w:szCs w:val="24"/>
+        </w:rPr>
+        <w:t xml:space="preserve"> &amp;&amp; </w:t>
+      </w:r>
+      <w:proofErr w:type="spellStart"/>
+      <w:r>
+        <w:rPr>
+          <w:sz w:val="24"/>
+          <w:szCs w:val="24"/>
+        </w:rPr>
+        <w:t>npm</w:t>
+      </w:r>
+      <w:proofErr w:type="spellEnd"/>
+      <w:r>
+        <w:rPr>
+          <w:sz w:val="24"/>
+          <w:szCs w:val="24"/>
+        </w:rPr>
+        <w:t xml:space="preserve"> install </w:t>
+      </w:r>
+      <w:proofErr w:type="spellStart"/>
+      <w:r>
+        <w:rPr>
+          <w:sz w:val="24"/>
+          <w:szCs w:val="24"/>
+        </w:rPr>
+        <w:t>istanbul</w:t>
+      </w:r>
+      <w:proofErr w:type="spellEnd"/>
+      <w:r>
+        <w:rPr>
+          <w:sz w:val="24"/>
+          <w:szCs w:val="24"/>
+        </w:rPr>
+        <w:t xml:space="preserve"> --save-dev &amp;&amp; </w:t>
+      </w:r>
+      <w:proofErr w:type="spellStart"/>
+      <w:r>
+        <w:rPr>
+          <w:sz w:val="24"/>
+          <w:szCs w:val="24"/>
+        </w:rPr>
+        <w:t>npm</w:t>
+      </w:r>
+      <w:proofErr w:type="spellEnd"/>
+      <w:r>
+        <w:rPr>
+          <w:sz w:val="24"/>
+          <w:szCs w:val="24"/>
+        </w:rPr>
+        <w:t xml:space="preserve"> install --save-dev @babel/plugin-proposal-private-property-in-object &amp;&amp; </w:t>
+      </w:r>
+      <w:proofErr w:type="spellStart"/>
+      <w:r>
+        <w:rPr>
+          <w:sz w:val="24"/>
+          <w:szCs w:val="24"/>
+        </w:rPr>
+        <w:t>npm</w:t>
+      </w:r>
+      <w:proofErr w:type="spellEnd"/>
+      <w:r>
+        <w:rPr>
+          <w:sz w:val="24"/>
+          <w:szCs w:val="24"/>
+        </w:rPr>
+        <w:t xml:space="preserve"> run build')</w:t>
+      </w:r>
+    </w:p>
+    <w:p>
+      <w:pPr>
+        <w:jc w:val="both"/>
+        <w:rPr>
+          <w:sz w:val="24"/>
+          <w:szCs w:val="24"/>
+        </w:rPr>
+      </w:pPr>
+      <w:r>
+        <w:rPr>
+          <w:sz w:val="24"/>
+          <w:szCs w:val="24"/>
+        </w:rPr>
+        <w:t xml:space="preserve">            }</w:t>
+      </w:r>
+    </w:p>
+    <w:p>
+      <w:pPr>
+        <w:jc w:val="both"/>
+        <w:rPr>
+          <w:sz w:val="24"/>
+          <w:szCs w:val="24"/>
+        </w:rPr>
+      </w:pPr>
+      <w:r>
+        <w:rPr>
+          <w:sz w:val="24"/>
+          <w:szCs w:val="24"/>
+        </w:rPr>
+        <w:t xml:space="preserve">        }</w:t>
+      </w:r>
+    </w:p>
+    <w:p>
+      <w:pPr>
+        <w:jc w:val="both"/>
+        <w:rPr>
+          <w:sz w:val="24"/>
+          <w:szCs w:val="24"/>
+        </w:rPr>
+      </w:pPr>
+      <w:r>
+        <w:rPr>
+          <w:sz w:val="24"/>
+          <w:szCs w:val="24"/>
+        </w:rPr>
+        <w:t xml:space="preserve">    }</w:t>
+      </w:r>
+    </w:p>
+    <w:p>
+      <w:pPr>
+        <w:jc w:val="both"/>
+        <w:rPr>
+          <w:sz w:val="24"/>
+          <w:szCs w:val="24"/>
+        </w:rPr>
+      </w:pPr>
+      <w:r>
+        <w:rPr>
+          <w:sz w:val="24"/>
+          <w:szCs w:val="24"/>
+        </w:rPr>
+        <w:t xml:space="preserve">        stage('Static Code Analysis') {</w:t>
+      </w:r>
+    </w:p>
+    <w:p>
+      <w:pPr>
+        <w:jc w:val="both"/>
+        <w:rPr>
+          <w:sz w:val="24"/>
+          <w:szCs w:val="24"/>
+        </w:rPr>
+      </w:pPr>
+      <w:r>
+        <w:rPr>
+          <w:sz w:val="24"/>
+          <w:szCs w:val="24"/>
+        </w:rPr>
+        <w:t xml:space="preserve">      environment {</w:t>
+      </w:r>
+    </w:p>
+    <w:p>
+      <w:pPr>
+        <w:jc w:val="both"/>
+        <w:rPr>
+          <w:sz w:val="24"/>
+          <w:szCs w:val="24"/>
+        </w:rPr>
+      </w:pPr>
+      <w:r>
+        <w:rPr>
+          <w:sz w:val="24"/>
+          <w:szCs w:val="24"/>
+        </w:rPr>
+        <w:t xml:space="preserve">        SONAR_URL = "http://44.204.44.47:9000" </w:t>
+      </w:r>
+    </w:p>
+    <w:p>
+      <w:pPr>
+        <w:jc w:val="both"/>
+        <w:rPr>
+          <w:sz w:val="24"/>
+          <w:szCs w:val="24"/>
+        </w:rPr>
+      </w:pPr>
+      <w:r>
+        <w:rPr>
+          <w:sz w:val="24"/>
+          <w:szCs w:val="24"/>
+        </w:rPr>
+        <w:t xml:space="preserve">      }</w:t>
+      </w:r>
+    </w:p>
+    <w:p>
+      <w:pPr>
+        <w:jc w:val="both"/>
+        <w:rPr>
+          <w:sz w:val="24"/>
+          <w:szCs w:val="24"/>
+        </w:rPr>
+      </w:pPr>
+      <w:r>
+        <w:rPr>
+          <w:sz w:val="24"/>
+          <w:szCs w:val="24"/>
+        </w:rPr>
+        <w:t xml:space="preserve">       steps {</w:t>
+      </w:r>
+    </w:p>
+    <w:p>
+      <w:pPr>
+        <w:jc w:val="both"/>
+        <w:rPr>
+          <w:sz w:val="24"/>
+          <w:szCs w:val="24"/>
+        </w:rPr>
+      </w:pPr>
+      <w:r>
+        <w:rPr>
+          <w:sz w:val="24"/>
+          <w:szCs w:val="24"/>
+        </w:rPr>
+        <w:t xml:space="preserve">            </w:t>
+      </w:r>
+      <w:proofErr w:type="spellStart"/>
+      <w:r>
+        <w:rPr>
+          <w:sz w:val="24"/>
+          <w:szCs w:val="24"/>
+        </w:rPr>
+        <w:t>dir</w:t>
+      </w:r>
+      <w:proofErr w:type="spellEnd"/>
+      <w:r>
+        <w:rPr>
+          <w:sz w:val="24"/>
+          <w:szCs w:val="24"/>
+        </w:rPr>
+        <w:t>('frontend/studio-</w:t>
+      </w:r>
+      <w:proofErr w:type="spellStart"/>
+      <w:r>
+        <w:rPr>
+          <w:sz w:val="24"/>
+          <w:szCs w:val="24"/>
+        </w:rPr>
+        <w:t>ghibli</w:t>
+      </w:r>
+      <w:proofErr w:type="spellEnd"/>
+      <w:r>
+        <w:rPr>
+          <w:sz w:val="24"/>
+          <w:szCs w:val="24"/>
+        </w:rPr>
+        <w:t>'){</w:t>
+      </w:r>
+    </w:p>
+    <w:p>
+      <w:pPr>
+        <w:jc w:val="both"/>
+        <w:rPr>
+          <w:sz w:val="24"/>
+          <w:szCs w:val="24"/>
+        </w:rPr>
+      </w:pPr>
+      <w:r>
+        <w:rPr>
+          <w:sz w:val="24"/>
+          <w:szCs w:val="24"/>
+        </w:rPr>
+        <w:t xml:space="preserve">           script{</w:t>
+      </w:r>
+    </w:p>
+    <w:p>
+      <w:pPr>
+        <w:jc w:val="both"/>
+        <w:rPr>
+          <w:sz w:val="24"/>
+          <w:szCs w:val="24"/>
+        </w:rPr>
+      </w:pPr>
+      <w:r>
+        <w:rPr>
+          <w:sz w:val="24"/>
+          <w:szCs w:val="24"/>
+        </w:rPr>
         <w:t xml:space="preserve">        </w:t>
       </w:r>
-      <w:proofErr w:type="gramStart"/>
-      <w:r>
-        <w:rPr>
-          <w:sz w:val="24"/>
-          <w:szCs w:val="24"/>
-        </w:rPr>
-        <w:t>stage(</w:t>
-      </w:r>
-      <w:proofErr w:type="gramEnd"/>
-      <w:r>
-        <w:rPr>
-          <w:sz w:val="24"/>
-          <w:szCs w:val="24"/>
-        </w:rPr>
-        <w:t>'Checkout from GitHub') {</w:t>
-      </w:r>
-    </w:p>
-    <w:p>
-      <w:pPr>
-        <w:jc w:val="both"/>
-        <w:rPr>
-          <w:sz w:val="24"/>
-          <w:szCs w:val="24"/>
-        </w:rPr>
-      </w:pPr>
-      <w:r>
-        <w:rPr>
-          <w:sz w:val="24"/>
-          <w:szCs w:val="24"/>
-        </w:rPr>
-        <w:t xml:space="preserve">            steps {</w:t>
-      </w:r>
-    </w:p>
-    <w:p>
-      <w:pPr>
-        <w:jc w:val="both"/>
-        <w:rPr>
-          <w:sz w:val="24"/>
-          <w:szCs w:val="24"/>
-        </w:rPr>
-      </w:pPr>
-      <w:r>
-        <w:rPr>
-          <w:sz w:val="24"/>
-          <w:szCs w:val="24"/>
-        </w:rPr>
-        <w:t xml:space="preserve">               checkout </w:t>
-      </w:r>
-      <w:proofErr w:type="gramStart"/>
-      <w:r>
-        <w:rPr>
-          <w:sz w:val="24"/>
-          <w:szCs w:val="24"/>
-        </w:rPr>
-        <w:t>scmGit(</w:t>
-      </w:r>
-      <w:proofErr w:type="gramEnd"/>
-      <w:r>
-        <w:rPr>
-          <w:sz w:val="24"/>
-          <w:szCs w:val="24"/>
-        </w:rPr>
-        <w:t>branches: [[name: '*/development']], extensions: [], userRemoteConfigs: [[url: 'https://github.com/Vikx001/Studio-Ghibli.git']])</w:t>
-      </w:r>
-    </w:p>
-    <w:p>
-      <w:pPr>
-        <w:jc w:val="both"/>
-        <w:rPr>
-          <w:sz w:val="24"/>
-          <w:szCs w:val="24"/>
-        </w:rPr>
-      </w:pPr>
-      <w:r>
-        <w:rPr>
-          <w:sz w:val="24"/>
-          <w:szCs w:val="24"/>
-        </w:rPr>
-        <w:t xml:space="preserve">            }</w:t>
-      </w:r>
-    </w:p>
-    <w:p>
-      <w:pPr>
-        <w:jc w:val="both"/>
-        <w:rPr>
-          <w:sz w:val="24"/>
-          <w:szCs w:val="24"/>
-        </w:rPr>
-      </w:pPr>
-      <w:r>
-        <w:rPr>
-          <w:sz w:val="24"/>
-          <w:szCs w:val="24"/>
-        </w:rPr>
-        <w:t xml:space="preserve">        }</w:t>
-      </w:r>
-    </w:p>
-    <w:p>
-      <w:pPr>
-        <w:jc w:val="both"/>
-        <w:rPr>
-          <w:sz w:val="24"/>
-          <w:szCs w:val="24"/>
-        </w:rPr>
-      </w:pPr>
-      <w:r>
-        <w:rPr>
-          <w:sz w:val="24"/>
-          <w:szCs w:val="24"/>
-        </w:rPr>
-        <w:t xml:space="preserve">        </w:t>
-      </w:r>
-      <w:proofErr w:type="gramStart"/>
-      <w:r>
-        <w:rPr>
-          <w:sz w:val="24"/>
-          <w:szCs w:val="24"/>
-        </w:rPr>
-        <w:t>stage(</w:t>
-      </w:r>
-      <w:proofErr w:type="gramEnd"/>
-      <w:r>
-        <w:rPr>
-          <w:sz w:val="24"/>
-          <w:szCs w:val="24"/>
-        </w:rPr>
-        <w:t xml:space="preserve">'Install dependencies'){ </w:t>
-      </w:r>
-    </w:p>
-    <w:p>
-      <w:pPr>
-        <w:jc w:val="both"/>
-        <w:rPr>
-          <w:sz w:val="24"/>
-          <w:szCs w:val="24"/>
-        </w:rPr>
-      </w:pPr>
-      <w:r>
-        <w:rPr>
-          <w:sz w:val="24"/>
-          <w:szCs w:val="24"/>
-        </w:rPr>
-        <w:t xml:space="preserve">            </w:t>
-      </w:r>
-      <w:proofErr w:type="gramStart"/>
-      <w:r>
-        <w:rPr>
-          <w:sz w:val="24"/>
-          <w:szCs w:val="24"/>
-        </w:rPr>
-        <w:t>steps{</w:t>
-      </w:r>
-      <w:proofErr w:type="gramEnd"/>
-    </w:p>
-    <w:p>
-      <w:pPr>
-        <w:jc w:val="both"/>
-        <w:rPr>
-          <w:sz w:val="24"/>
-          <w:szCs w:val="24"/>
-        </w:rPr>
-      </w:pPr>
-      <w:r>
-        <w:rPr>
-          <w:sz w:val="24"/>
-          <w:szCs w:val="24"/>
-        </w:rPr>
-        <w:t xml:space="preserve">            dir('frontend/studio-ghibli</w:t>
-      </w:r>
-      <w:proofErr w:type="gramStart"/>
-      <w:r>
-        <w:rPr>
-          <w:sz w:val="24"/>
-          <w:szCs w:val="24"/>
-        </w:rPr>
-        <w:t>'){</w:t>
-      </w:r>
-      <w:proofErr w:type="gramEnd"/>
-    </w:p>
-    <w:p>
-      <w:pPr>
-        <w:jc w:val="both"/>
-        <w:rPr>
-          <w:sz w:val="24"/>
-          <w:szCs w:val="24"/>
-        </w:rPr>
-      </w:pPr>
-      <w:r>
-        <w:rPr>
-          <w:sz w:val="24"/>
-          <w:szCs w:val="24"/>
-        </w:rPr>
-        <w:t xml:space="preserve">            sh ('npm install')</w:t>
-      </w:r>
-    </w:p>
-    <w:p>
-      <w:pPr>
-        <w:jc w:val="both"/>
-        <w:rPr>
-          <w:sz w:val="24"/>
-          <w:szCs w:val="24"/>
-        </w:rPr>
-      </w:pPr>
-      <w:r>
-        <w:rPr>
-          <w:sz w:val="24"/>
-          <w:szCs w:val="24"/>
-        </w:rPr>
-        <w:t xml:space="preserve">            }</w:t>
-      </w:r>
-    </w:p>
-    <w:p>
-      <w:pPr>
-        <w:jc w:val="both"/>
-        <w:rPr>
-          <w:sz w:val="24"/>
-          <w:szCs w:val="24"/>
-        </w:rPr>
-      </w:pPr>
-      <w:r>
-        <w:rPr>
-          <w:sz w:val="24"/>
-          <w:szCs w:val="24"/>
-        </w:rPr>
-        <w:t xml:space="preserve">        }</w:t>
-      </w:r>
-    </w:p>
-    <w:p>
-      <w:pPr>
-        <w:jc w:val="both"/>
-        <w:rPr>
-          <w:sz w:val="24"/>
-          <w:szCs w:val="24"/>
-        </w:rPr>
-      </w:pPr>
-      <w:r>
-        <w:rPr>
-          <w:sz w:val="24"/>
-          <w:szCs w:val="24"/>
-        </w:rPr>
-        <w:t xml:space="preserve">    }</w:t>
-      </w:r>
-    </w:p>
-    <w:p>
-      <w:pPr>
-        <w:jc w:val="both"/>
-        <w:rPr>
-          <w:sz w:val="24"/>
-          <w:szCs w:val="24"/>
-        </w:rPr>
-      </w:pPr>
-      <w:r>
-        <w:rPr>
-          <w:sz w:val="24"/>
-          <w:szCs w:val="24"/>
-        </w:rPr>
-        <w:t xml:space="preserve">        stage('Build</w:t>
-      </w:r>
-      <w:proofErr w:type="gramStart"/>
-      <w:r>
-        <w:rPr>
-          <w:sz w:val="24"/>
-          <w:szCs w:val="24"/>
-        </w:rPr>
-        <w:t>'){</w:t>
-      </w:r>
-      <w:proofErr w:type="gramEnd"/>
-    </w:p>
-    <w:p>
-      <w:pPr>
-        <w:jc w:val="both"/>
-        <w:rPr>
-          <w:sz w:val="24"/>
-          <w:szCs w:val="24"/>
-        </w:rPr>
-      </w:pPr>
-      <w:r>
-        <w:rPr>
-          <w:sz w:val="24"/>
-          <w:szCs w:val="24"/>
-        </w:rPr>
-        <w:t xml:space="preserve">            </w:t>
-      </w:r>
-      <w:proofErr w:type="gramStart"/>
-      <w:r>
-        <w:rPr>
-          <w:sz w:val="24"/>
-          <w:szCs w:val="24"/>
-        </w:rPr>
-        <w:t>steps{</w:t>
-      </w:r>
-      <w:proofErr w:type="gramEnd"/>
-    </w:p>
-    <w:p>
-      <w:pPr>
-        <w:jc w:val="both"/>
-        <w:rPr>
-          <w:sz w:val="24"/>
-          <w:szCs w:val="24"/>
-        </w:rPr>
-      </w:pPr>
-      <w:r>
-        <w:rPr>
-          <w:sz w:val="24"/>
-          <w:szCs w:val="24"/>
-        </w:rPr>
-        <w:lastRenderedPageBreak/>
-        <w:t xml:space="preserve">            dir('frontend/studio-ghibli</w:t>
-      </w:r>
-      <w:proofErr w:type="gramStart"/>
-      <w:r>
-        <w:rPr>
-          <w:sz w:val="24"/>
-          <w:szCs w:val="24"/>
-        </w:rPr>
-        <w:t>'){</w:t>
-      </w:r>
-      <w:proofErr w:type="gramEnd"/>
-      <w:r>
-        <w:rPr>
-          <w:sz w:val="24"/>
-          <w:szCs w:val="24"/>
-        </w:rPr>
-        <w:t xml:space="preserve"> </w:t>
-      </w:r>
-    </w:p>
-    <w:p>
-      <w:pPr>
-        <w:jc w:val="both"/>
-        <w:rPr>
-          <w:sz w:val="24"/>
-          <w:szCs w:val="24"/>
-        </w:rPr>
-      </w:pPr>
-      <w:r>
-        <w:rPr>
-          <w:sz w:val="24"/>
-          <w:szCs w:val="24"/>
-        </w:rPr>
-        <w:t xml:space="preserve">            sh ('npm install --save-dev nyc &amp;&amp; npm install istanbul --save-dev &amp;&amp; npm install --save-dev @babel/plugin-proposal-private-property-in-object &amp;&amp; npm run build')</w:t>
-      </w:r>
-    </w:p>
-    <w:p>
-      <w:pPr>
-        <w:jc w:val="both"/>
-        <w:rPr>
-          <w:sz w:val="24"/>
-          <w:szCs w:val="24"/>
-        </w:rPr>
-      </w:pPr>
-      <w:r>
-        <w:rPr>
-          <w:sz w:val="24"/>
-          <w:szCs w:val="24"/>
-        </w:rPr>
-        <w:t xml:space="preserve">            }</w:t>
-      </w:r>
-    </w:p>
-    <w:p>
-      <w:pPr>
-        <w:jc w:val="both"/>
-        <w:rPr>
-          <w:sz w:val="24"/>
-          <w:szCs w:val="24"/>
-        </w:rPr>
-      </w:pPr>
-      <w:r>
-        <w:rPr>
-          <w:sz w:val="24"/>
-          <w:szCs w:val="24"/>
-        </w:rPr>
-        <w:t xml:space="preserve">        }</w:t>
-      </w:r>
-    </w:p>
-    <w:p>
-      <w:pPr>
-        <w:jc w:val="both"/>
-        <w:rPr>
-          <w:sz w:val="24"/>
-          <w:szCs w:val="24"/>
-        </w:rPr>
-      </w:pPr>
-      <w:r>
-        <w:rPr>
-          <w:sz w:val="24"/>
-          <w:szCs w:val="24"/>
-        </w:rPr>
-        <w:t xml:space="preserve">    }</w:t>
-      </w:r>
-    </w:p>
-    <w:p>
-      <w:pPr>
-        <w:jc w:val="both"/>
-        <w:rPr>
-          <w:sz w:val="24"/>
-          <w:szCs w:val="24"/>
-        </w:rPr>
-      </w:pPr>
-      <w:r>
-        <w:rPr>
-          <w:sz w:val="24"/>
-          <w:szCs w:val="24"/>
-        </w:rPr>
-        <w:t xml:space="preserve">        </w:t>
-      </w:r>
-      <w:proofErr w:type="gramStart"/>
-      <w:r>
-        <w:rPr>
-          <w:sz w:val="24"/>
-          <w:szCs w:val="24"/>
-        </w:rPr>
-        <w:t>stage(</w:t>
-      </w:r>
-      <w:proofErr w:type="gramEnd"/>
-      <w:r>
-        <w:rPr>
-          <w:sz w:val="24"/>
-          <w:szCs w:val="24"/>
-        </w:rPr>
-        <w:t>'Static Code Analysis') {</w:t>
-      </w:r>
-    </w:p>
-    <w:p>
-      <w:pPr>
-        <w:jc w:val="both"/>
-        <w:rPr>
-          <w:sz w:val="24"/>
-          <w:szCs w:val="24"/>
-        </w:rPr>
-      </w:pPr>
-      <w:r>
-        <w:rPr>
-          <w:sz w:val="24"/>
-          <w:szCs w:val="24"/>
-        </w:rPr>
-        <w:t xml:space="preserve">      environment {</w:t>
-      </w:r>
-    </w:p>
-    <w:p>
-      <w:pPr>
-        <w:jc w:val="both"/>
-        <w:rPr>
-          <w:sz w:val="24"/>
-          <w:szCs w:val="24"/>
-        </w:rPr>
-      </w:pPr>
-      <w:r>
-        <w:rPr>
-          <w:sz w:val="24"/>
-          <w:szCs w:val="24"/>
-        </w:rPr>
-        <w:t xml:space="preserve">        SONAR_URL = "http://44.204.44.47:9000" </w:t>
-      </w:r>
-    </w:p>
-    <w:p>
-      <w:pPr>
-        <w:jc w:val="both"/>
-        <w:rPr>
-          <w:sz w:val="24"/>
-          <w:szCs w:val="24"/>
-        </w:rPr>
-      </w:pPr>
-      <w:r>
-        <w:rPr>
-          <w:sz w:val="24"/>
-          <w:szCs w:val="24"/>
-        </w:rPr>
-        <w:t xml:space="preserve">      }</w:t>
-      </w:r>
-    </w:p>
-    <w:p>
-      <w:pPr>
-        <w:jc w:val="both"/>
-        <w:rPr>
-          <w:sz w:val="24"/>
-          <w:szCs w:val="24"/>
-        </w:rPr>
-      </w:pPr>
-      <w:r>
-        <w:rPr>
-          <w:sz w:val="24"/>
-          <w:szCs w:val="24"/>
-        </w:rPr>
-        <w:t xml:space="preserve">       steps {</w:t>
-      </w:r>
-    </w:p>
-    <w:p>
-      <w:pPr>
-        <w:jc w:val="both"/>
-        <w:rPr>
-          <w:sz w:val="24"/>
-          <w:szCs w:val="24"/>
-        </w:rPr>
-      </w:pPr>
-      <w:r>
-        <w:rPr>
-          <w:sz w:val="24"/>
-          <w:szCs w:val="24"/>
-        </w:rPr>
-        <w:t xml:space="preserve">            dir('frontend/studio-ghibli</w:t>
-      </w:r>
-      <w:proofErr w:type="gramStart"/>
-      <w:r>
-        <w:rPr>
-          <w:sz w:val="24"/>
-          <w:szCs w:val="24"/>
-        </w:rPr>
-        <w:t>'){</w:t>
-      </w:r>
-      <w:proofErr w:type="gramEnd"/>
-    </w:p>
-    <w:p>
-      <w:pPr>
-        <w:jc w:val="both"/>
-        <w:rPr>
-          <w:sz w:val="24"/>
-          <w:szCs w:val="24"/>
-        </w:rPr>
-      </w:pPr>
-      <w:r>
-        <w:rPr>
-          <w:sz w:val="24"/>
-          <w:szCs w:val="24"/>
-        </w:rPr>
-        <w:t xml:space="preserve">           </w:t>
-      </w:r>
-      <w:proofErr w:type="gramStart"/>
-      <w:r>
-        <w:rPr>
-          <w:sz w:val="24"/>
-          <w:szCs w:val="24"/>
-        </w:rPr>
-        <w:t>script{</w:t>
-      </w:r>
-      <w:proofErr w:type="gramEnd"/>
-    </w:p>
-    <w:p>
-      <w:pPr>
-        <w:jc w:val="both"/>
-        <w:rPr>
-          <w:sz w:val="24"/>
-          <w:szCs w:val="24"/>
-        </w:rPr>
-      </w:pPr>
-      <w:r>
-        <w:rPr>
-          <w:sz w:val="24"/>
-          <w:szCs w:val="24"/>
-        </w:rPr>
-        <w:t xml:space="preserve">        </w:t>
-      </w:r>
-      <w:proofErr w:type="gramStart"/>
-      <w:r>
-        <w:rPr>
-          <w:sz w:val="24"/>
-          <w:szCs w:val="24"/>
-        </w:rPr>
-        <w:t>withCredentials(</w:t>
-      </w:r>
-      <w:proofErr w:type="gramEnd"/>
-      <w:r>
-        <w:rPr>
-          <w:sz w:val="24"/>
-          <w:szCs w:val="24"/>
-        </w:rPr>
-        <w:t>[string(credentialsId: 'sonarqube', variable: 'SONAR_AUTH_TOKEN')]) {</w:t>
-      </w:r>
-    </w:p>
-    <w:p>
-      <w:pPr>
-        <w:jc w:val="both"/>
-        <w:rPr>
-          <w:sz w:val="24"/>
-          <w:szCs w:val="24"/>
-        </w:rPr>
-      </w:pPr>
-    </w:p>
-    <w:p>
-      <w:pPr>
-        <w:jc w:val="both"/>
-        <w:rPr>
-          <w:sz w:val="24"/>
-          <w:szCs w:val="24"/>
-        </w:rPr>
-      </w:pPr>
-    </w:p>
-    <w:p>
-      <w:pPr>
-        <w:jc w:val="both"/>
-        <w:rPr>
-          <w:sz w:val="24"/>
-          <w:szCs w:val="24"/>
-        </w:rPr>
-      </w:pPr>
-      <w:r>
-        <w:rPr>
-          <w:sz w:val="24"/>
-          <w:szCs w:val="24"/>
-        </w:rPr>
-        <w:t xml:space="preserve">                    withSonarQubeEnv('sonar') {</w:t>
-      </w:r>
-    </w:p>
-    <w:p>
-      <w:pPr>
-        <w:jc w:val="both"/>
-        <w:rPr>
-          <w:sz w:val="24"/>
-          <w:szCs w:val="24"/>
-        </w:rPr>
-      </w:pPr>
-      <w:r>
-        <w:rPr>
-          <w:sz w:val="24"/>
-          <w:szCs w:val="24"/>
-        </w:rPr>
-        <w:t xml:space="preserve">                        //sh "npm install --save-dev mocha chai"</w:t>
-      </w:r>
-    </w:p>
-    <w:p>
-      <w:pPr>
-        <w:jc w:val="both"/>
-        <w:rPr>
-          <w:sz w:val="24"/>
-          <w:szCs w:val="24"/>
-        </w:rPr>
-      </w:pPr>
-      <w:r>
-        <w:rPr>
-          <w:sz w:val="24"/>
-          <w:szCs w:val="24"/>
-        </w:rPr>
-        <w:t xml:space="preserve">                        //sh "npm test -- --coverage"</w:t>
-      </w:r>
-    </w:p>
-    <w:p>
-      <w:pPr>
-        <w:jc w:val="both"/>
-        <w:rPr>
-          <w:sz w:val="24"/>
-          <w:szCs w:val="24"/>
-        </w:rPr>
-      </w:pPr>
-      <w:r>
-        <w:rPr>
-          <w:sz w:val="24"/>
-          <w:szCs w:val="24"/>
-        </w:rPr>
-        <w:t xml:space="preserve">                       // sh "npm run sonartest"</w:t>
-      </w:r>
-    </w:p>
-    <w:p>
-      <w:pPr>
-        <w:jc w:val="both"/>
-        <w:rPr>
-          <w:sz w:val="24"/>
-          <w:szCs w:val="24"/>
-        </w:rPr>
-      </w:pPr>
-      <w:r>
-        <w:rPr>
-          <w:sz w:val="24"/>
-          <w:szCs w:val="24"/>
-        </w:rPr>
-        <w:t xml:space="preserve">                        //sh "npm run coverage"</w:t>
-      </w:r>
-    </w:p>
-    <w:p>
-      <w:pPr>
-        <w:jc w:val="both"/>
-        <w:rPr>
-          <w:sz w:val="24"/>
-          <w:szCs w:val="24"/>
-        </w:rPr>
-      </w:pPr>
-      <w:r>
-        <w:rPr>
-          <w:sz w:val="24"/>
-          <w:szCs w:val="24"/>
-        </w:rPr>
-        <w:t xml:space="preserve">                        sh "npm install sonar-</w:t>
-      </w:r>
-      <w:proofErr w:type="gramStart"/>
-      <w:r>
-        <w:rPr>
-          <w:sz w:val="24"/>
-          <w:szCs w:val="24"/>
-        </w:rPr>
-        <w:t>scanner"</w:t>
-      </w:r>
-      <w:proofErr w:type="gramEnd"/>
-    </w:p>
-    <w:p>
-      <w:pPr>
-        <w:jc w:val="both"/>
-        <w:rPr>
-          <w:sz w:val="24"/>
-          <w:szCs w:val="24"/>
-        </w:rPr>
-      </w:pPr>
-      <w:r>
-        <w:rPr>
-          <w:sz w:val="24"/>
-          <w:szCs w:val="24"/>
-        </w:rPr>
-        <w:t xml:space="preserve">                        sh "npm run </w:t>
-      </w:r>
-      <w:proofErr w:type="gramStart"/>
-      <w:r>
-        <w:rPr>
-          <w:sz w:val="24"/>
-          <w:szCs w:val="24"/>
-        </w:rPr>
-        <w:t>sonar"</w:t>
-      </w:r>
-      <w:proofErr w:type="gramEnd"/>
+      <w:proofErr w:type="spellStart"/>
+      <w:r>
+        <w:rPr>
+          <w:sz w:val="24"/>
+          <w:szCs w:val="24"/>
+        </w:rPr>
+        <w:t>withCredentials</w:t>
+      </w:r>
+      <w:proofErr w:type="spellEnd"/>
+      <w:r>
+        <w:rPr>
+          <w:sz w:val="24"/>
+          <w:szCs w:val="24"/>
+        </w:rPr>
+        <w:t>([string(</w:t>
+      </w:r>
+      <w:proofErr w:type="spellStart"/>
+      <w:r>
+        <w:rPr>
+          <w:sz w:val="24"/>
+          <w:szCs w:val="24"/>
+        </w:rPr>
+        <w:t>credentialsId</w:t>
+      </w:r>
+      <w:proofErr w:type="spellEnd"/>
+      <w:r>
+        <w:rPr>
+          <w:sz w:val="24"/>
+          <w:szCs w:val="24"/>
+        </w:rPr>
+        <w:t>: '</w:t>
+      </w:r>
+      <w:proofErr w:type="spellStart"/>
+      <w:r>
+        <w:rPr>
+          <w:sz w:val="24"/>
+          <w:szCs w:val="24"/>
+        </w:rPr>
+        <w:t>sonarqube</w:t>
+      </w:r>
+      <w:proofErr w:type="spellEnd"/>
+      <w:r>
+        <w:rPr>
+          <w:sz w:val="24"/>
+          <w:szCs w:val="24"/>
+        </w:rPr>
+        <w:t>', variable: 'SONAR_AUTH_TOKEN')]) {</w:t>
+      </w:r>
+    </w:p>
+    <w:p>
+      <w:pPr>
+        <w:jc w:val="both"/>
+        <w:rPr>
+          <w:sz w:val="24"/>
+          <w:szCs w:val="24"/>
+        </w:rPr>
+      </w:pPr>
+    </w:p>
+    <w:p>
+      <w:pPr>
+        <w:jc w:val="both"/>
+        <w:rPr>
+          <w:sz w:val="24"/>
+          <w:szCs w:val="24"/>
+        </w:rPr>
+      </w:pPr>
+    </w:p>
+    <w:p>
+      <w:pPr>
+        <w:jc w:val="both"/>
+        <w:rPr>
+          <w:sz w:val="24"/>
+          <w:szCs w:val="24"/>
+        </w:rPr>
+      </w:pPr>
+      <w:r>
+        <w:rPr>
+          <w:sz w:val="24"/>
+          <w:szCs w:val="24"/>
+        </w:rPr>
+        <w:t xml:space="preserve">                    </w:t>
+      </w:r>
+      <w:proofErr w:type="spellStart"/>
+      <w:r>
+        <w:rPr>
+          <w:sz w:val="24"/>
+          <w:szCs w:val="24"/>
+        </w:rPr>
+        <w:t>withSonarQubeEnv</w:t>
+      </w:r>
+      <w:proofErr w:type="spellEnd"/>
+      <w:r>
+        <w:rPr>
+          <w:sz w:val="24"/>
+          <w:szCs w:val="24"/>
+        </w:rPr>
+        <w:t>('sonar') {</w:t>
+      </w:r>
+    </w:p>
+    <w:p>
+      <w:pPr>
+        <w:jc w:val="both"/>
+        <w:rPr>
+          <w:sz w:val="24"/>
+          <w:szCs w:val="24"/>
+        </w:rPr>
+      </w:pPr>
+      <w:r>
+        <w:rPr>
+          <w:sz w:val="24"/>
+          <w:szCs w:val="24"/>
+        </w:rPr>
+        <w:t xml:space="preserve">                        //</w:t>
+      </w:r>
+      <w:proofErr w:type="spellStart"/>
+      <w:r>
+        <w:rPr>
+          <w:sz w:val="24"/>
+          <w:szCs w:val="24"/>
+        </w:rPr>
+        <w:t>sh</w:t>
+      </w:r>
+      <w:proofErr w:type="spellEnd"/>
+      <w:r>
+        <w:rPr>
+          <w:sz w:val="24"/>
+          <w:szCs w:val="24"/>
+        </w:rPr>
+        <w:t xml:space="preserve"> "</w:t>
+      </w:r>
+      <w:proofErr w:type="spellStart"/>
+      <w:r>
+        <w:rPr>
+          <w:sz w:val="24"/>
+          <w:szCs w:val="24"/>
+        </w:rPr>
+        <w:t>npm</w:t>
+      </w:r>
+      <w:proofErr w:type="spellEnd"/>
+      <w:r>
+        <w:rPr>
+          <w:sz w:val="24"/>
+          <w:szCs w:val="24"/>
+        </w:rPr>
+        <w:t xml:space="preserve"> install --save-dev mocha chai"</w:t>
+      </w:r>
+    </w:p>
+    <w:p>
+      <w:pPr>
+        <w:jc w:val="both"/>
+        <w:rPr>
+          <w:sz w:val="24"/>
+          <w:szCs w:val="24"/>
+        </w:rPr>
+      </w:pPr>
+      <w:r>
+        <w:rPr>
+          <w:sz w:val="24"/>
+          <w:szCs w:val="24"/>
+        </w:rPr>
+        <w:t xml:space="preserve">                        //</w:t>
+      </w:r>
+      <w:proofErr w:type="spellStart"/>
+      <w:r>
+        <w:rPr>
+          <w:sz w:val="24"/>
+          <w:szCs w:val="24"/>
+        </w:rPr>
+        <w:t>sh</w:t>
+      </w:r>
+      <w:proofErr w:type="spellEnd"/>
+      <w:r>
+        <w:rPr>
+          <w:sz w:val="24"/>
+          <w:szCs w:val="24"/>
+        </w:rPr>
+        <w:t xml:space="preserve"> "</w:t>
+      </w:r>
+      <w:proofErr w:type="spellStart"/>
+      <w:r>
+        <w:rPr>
+          <w:sz w:val="24"/>
+          <w:szCs w:val="24"/>
+        </w:rPr>
+        <w:t>npm</w:t>
+      </w:r>
+      <w:proofErr w:type="spellEnd"/>
+      <w:r>
+        <w:rPr>
+          <w:sz w:val="24"/>
+          <w:szCs w:val="24"/>
+        </w:rPr>
+        <w:t xml:space="preserve"> test -- --coverage"</w:t>
+      </w:r>
+    </w:p>
+    <w:p>
+      <w:pPr>
+        <w:jc w:val="both"/>
+        <w:rPr>
+          <w:sz w:val="24"/>
+          <w:szCs w:val="24"/>
+        </w:rPr>
+      </w:pPr>
+      <w:r>
+        <w:rPr>
+          <w:sz w:val="24"/>
+          <w:szCs w:val="24"/>
+        </w:rPr>
+        <w:t xml:space="preserve">                       // </w:t>
+      </w:r>
+      <w:proofErr w:type="spellStart"/>
+      <w:r>
+        <w:rPr>
+          <w:sz w:val="24"/>
+          <w:szCs w:val="24"/>
+        </w:rPr>
+        <w:t>sh</w:t>
+      </w:r>
+      <w:proofErr w:type="spellEnd"/>
+      <w:r>
+        <w:rPr>
+          <w:sz w:val="24"/>
+          <w:szCs w:val="24"/>
+        </w:rPr>
+        <w:t xml:space="preserve"> "</w:t>
+      </w:r>
+      <w:proofErr w:type="spellStart"/>
+      <w:r>
+        <w:rPr>
+          <w:sz w:val="24"/>
+          <w:szCs w:val="24"/>
+        </w:rPr>
+        <w:t>npm</w:t>
+      </w:r>
+      <w:proofErr w:type="spellEnd"/>
+      <w:r>
+        <w:rPr>
+          <w:sz w:val="24"/>
+          <w:szCs w:val="24"/>
+        </w:rPr>
+        <w:t xml:space="preserve"> run </w:t>
+      </w:r>
+      <w:proofErr w:type="spellStart"/>
+      <w:r>
+        <w:rPr>
+          <w:sz w:val="24"/>
+          <w:szCs w:val="24"/>
+        </w:rPr>
+        <w:t>sonartest</w:t>
+      </w:r>
+      <w:proofErr w:type="spellEnd"/>
+      <w:r>
+        <w:rPr>
+          <w:sz w:val="24"/>
+          <w:szCs w:val="24"/>
+        </w:rPr>
+        <w:t>"</w:t>
+      </w:r>
+    </w:p>
+    <w:p>
+      <w:pPr>
+        <w:jc w:val="both"/>
+        <w:rPr>
+          <w:sz w:val="24"/>
+          <w:szCs w:val="24"/>
+        </w:rPr>
+      </w:pPr>
+      <w:r>
+        <w:rPr>
+          <w:sz w:val="24"/>
+          <w:szCs w:val="24"/>
+        </w:rPr>
+        <w:t xml:space="preserve">                        //</w:t>
+      </w:r>
+      <w:proofErr w:type="spellStart"/>
+      <w:r>
+        <w:rPr>
+          <w:sz w:val="24"/>
+          <w:szCs w:val="24"/>
+        </w:rPr>
+        <w:t>sh</w:t>
+      </w:r>
+      <w:proofErr w:type="spellEnd"/>
+      <w:r>
+        <w:rPr>
+          <w:sz w:val="24"/>
+          <w:szCs w:val="24"/>
+        </w:rPr>
+        <w:t xml:space="preserve"> "</w:t>
+      </w:r>
+      <w:proofErr w:type="spellStart"/>
+      <w:r>
+        <w:rPr>
+          <w:sz w:val="24"/>
+          <w:szCs w:val="24"/>
+        </w:rPr>
+        <w:t>npm</w:t>
+      </w:r>
+      <w:proofErr w:type="spellEnd"/>
+      <w:r>
+        <w:rPr>
+          <w:sz w:val="24"/>
+          <w:szCs w:val="24"/>
+        </w:rPr>
+        <w:t xml:space="preserve"> run coverage"</w:t>
+      </w:r>
+    </w:p>
+    <w:p>
+      <w:pPr>
+        <w:jc w:val="both"/>
+        <w:rPr>
+          <w:sz w:val="24"/>
+          <w:szCs w:val="24"/>
+        </w:rPr>
+      </w:pPr>
+      <w:r>
+        <w:rPr>
+          <w:sz w:val="24"/>
+          <w:szCs w:val="24"/>
+        </w:rPr>
+        <w:t xml:space="preserve">                        </w:t>
+      </w:r>
+      <w:proofErr w:type="spellStart"/>
+      <w:r>
+        <w:rPr>
+          <w:sz w:val="24"/>
+          <w:szCs w:val="24"/>
+        </w:rPr>
+        <w:t>sh</w:t>
+      </w:r>
+      <w:proofErr w:type="spellEnd"/>
+      <w:r>
+        <w:rPr>
+          <w:sz w:val="24"/>
+          <w:szCs w:val="24"/>
+        </w:rPr>
+        <w:t xml:space="preserve"> "</w:t>
+      </w:r>
+      <w:proofErr w:type="spellStart"/>
+      <w:r>
+        <w:rPr>
+          <w:sz w:val="24"/>
+          <w:szCs w:val="24"/>
+        </w:rPr>
+        <w:t>npm</w:t>
+      </w:r>
+      <w:proofErr w:type="spellEnd"/>
+      <w:r>
+        <w:rPr>
+          <w:sz w:val="24"/>
+          <w:szCs w:val="24"/>
+        </w:rPr>
+        <w:t xml:space="preserve"> install sonar-scanner"</w:t>
+      </w:r>
+    </w:p>
+    <w:p>
+      <w:pPr>
+        <w:jc w:val="both"/>
+        <w:rPr>
+          <w:sz w:val="24"/>
+          <w:szCs w:val="24"/>
+        </w:rPr>
+      </w:pPr>
+      <w:r>
+        <w:rPr>
+          <w:sz w:val="24"/>
+          <w:szCs w:val="24"/>
+        </w:rPr>
+        <w:t xml:space="preserve">                        </w:t>
+      </w:r>
+      <w:proofErr w:type="spellStart"/>
+      <w:r>
+        <w:rPr>
+          <w:sz w:val="24"/>
+          <w:szCs w:val="24"/>
+        </w:rPr>
+        <w:t>sh</w:t>
+      </w:r>
+      <w:proofErr w:type="spellEnd"/>
+      <w:r>
+        <w:rPr>
+          <w:sz w:val="24"/>
+          <w:szCs w:val="24"/>
+        </w:rPr>
+        <w:t xml:space="preserve"> "</w:t>
+      </w:r>
+      <w:proofErr w:type="spellStart"/>
+      <w:r>
+        <w:rPr>
+          <w:sz w:val="24"/>
+          <w:szCs w:val="24"/>
+        </w:rPr>
+        <w:t>npm</w:t>
+      </w:r>
+      <w:proofErr w:type="spellEnd"/>
+      <w:r>
+        <w:rPr>
+          <w:sz w:val="24"/>
+          <w:szCs w:val="24"/>
+        </w:rPr>
+        <w:t xml:space="preserve"> run sonar"</w:t>
+      </w:r>
     </w:p>
     <w:p>
       <w:pPr>
@@ -1415,56 +1868,65 @@
           <w:sz w:val="24"/>
           <w:szCs w:val="24"/>
         </w:rPr>
+        <w:t xml:space="preserve">                stage('</w:t>
+      </w:r>
+      <w:proofErr w:type="spellStart"/>
+      <w:r>
+        <w:rPr>
+          <w:sz w:val="24"/>
+          <w:szCs w:val="24"/>
+        </w:rPr>
+        <w:t>Sonarqube</w:t>
+      </w:r>
+      <w:proofErr w:type="spellEnd"/>
+      <w:r>
+        <w:rPr>
+          <w:sz w:val="24"/>
+          <w:szCs w:val="24"/>
+        </w:rPr>
+        <w:t xml:space="preserve"> quality gate check') {</w:t>
+      </w:r>
+    </w:p>
+    <w:p>
+      <w:pPr>
+        <w:jc w:val="both"/>
+        <w:rPr>
+          <w:sz w:val="24"/>
+          <w:szCs w:val="24"/>
+        </w:rPr>
+      </w:pPr>
+      <w:r>
+        <w:rPr>
+          <w:sz w:val="24"/>
+          <w:szCs w:val="24"/>
+        </w:rPr>
         <w:t xml:space="preserve">                </w:t>
       </w:r>
-      <w:proofErr w:type="gramStart"/>
-      <w:r>
-        <w:rPr>
-          <w:sz w:val="24"/>
-          <w:szCs w:val="24"/>
-        </w:rPr>
-        <w:t>stage(</w:t>
-      </w:r>
-      <w:proofErr w:type="gramEnd"/>
-      <w:r>
-        <w:rPr>
-          <w:sz w:val="24"/>
-          <w:szCs w:val="24"/>
-        </w:rPr>
-        <w:t>'Sonarqube quality gate check') {</w:t>
-      </w:r>
-    </w:p>
-    <w:p>
-      <w:pPr>
-        <w:jc w:val="both"/>
-        <w:rPr>
-          <w:sz w:val="24"/>
-          <w:szCs w:val="24"/>
-        </w:rPr>
-      </w:pPr>
-      <w:r>
-        <w:rPr>
-          <w:sz w:val="24"/>
-          <w:szCs w:val="24"/>
-        </w:rPr>
-        <w:t xml:space="preserve">                </w:t>
-      </w:r>
       <w:r>
         <w:rPr>
           <w:sz w:val="24"/>
           <w:szCs w:val="24"/>
         </w:rPr>
         <w:tab/>
-      </w:r>
-      <w:proofErr w:type="gramStart"/>
-      <w:r>
-        <w:rPr>
-          <w:sz w:val="24"/>
-          <w:szCs w:val="24"/>
-        </w:rPr>
         <w:t>steps{</w:t>
       </w:r>
-      <w:proofErr w:type="gramEnd"/>
+    </w:p>
+    <w:p>
+      <w:pPr>
+        <w:jc w:val="both"/>
+        <w:rPr>
+          <w:sz w:val="24"/>
+          <w:szCs w:val="24"/>
+        </w:rPr>
+      </w:pPr>
+      <w:r>
+        <w:rPr>
+          <w:sz w:val="24"/>
+          <w:szCs w:val="24"/>
+        </w:rPr>
+        <w:tab/>
+        <w:t xml:space="preserve">                    timeout(time: 1, unit: 'HOURS'){</w:t>
+      </w:r>
     </w:p>
     <w:p>
       <w:pPr>
@@ -1482,46 +1944,44 @@
         <w:tab/>
         <w:t xml:space="preserve">                    </w:t>
       </w:r>
-      <w:proofErr w:type="gramStart"/>
-      <w:r>
-        <w:rPr>
-          <w:sz w:val="24"/>
-          <w:szCs w:val="24"/>
-        </w:rPr>
-        <w:t>timeout(</w:t>
-      </w:r>
-      <w:proofErr w:type="gramEnd"/>
-      <w:r>
-        <w:rPr>
-          <w:sz w:val="24"/>
-          <w:szCs w:val="24"/>
-        </w:rPr>
-        <w:t>time: 1, unit: 'HOURS'){</w:t>
-      </w:r>
-    </w:p>
-    <w:p>
-      <w:pPr>
-        <w:jc w:val="both"/>
-        <w:rPr>
-          <w:sz w:val="24"/>
-          <w:szCs w:val="24"/>
-        </w:rPr>
-      </w:pPr>
       <w:r>
         <w:rPr>
           <w:sz w:val="24"/>
           <w:szCs w:val="24"/>
         </w:rPr>
         <w:tab/>
-        <w:t xml:space="preserve">                    </w:t>
-      </w:r>
-      <w:r>
-        <w:rPr>
-          <w:sz w:val="24"/>
-          <w:szCs w:val="24"/>
-        </w:rPr>
-        <w:tab/>
-        <w:t>waitForQualityGate abortPipeline: true</w:t>
+      </w:r>
+      <w:proofErr w:type="spellStart"/>
+      <w:r>
+        <w:rPr>
+          <w:sz w:val="24"/>
+          <w:szCs w:val="24"/>
+        </w:rPr>
+        <w:t>waitForQualityGate</w:t>
+      </w:r>
+      <w:proofErr w:type="spellEnd"/>
+      <w:r>
+        <w:rPr>
+          <w:sz w:val="24"/>
+          <w:szCs w:val="24"/>
+        </w:rPr>
+        <w:t xml:space="preserve"> </w:t>
+      </w:r>
+      <w:proofErr w:type="spellStart"/>
+      <w:r>
+        <w:rPr>
+          <w:sz w:val="24"/>
+          <w:szCs w:val="24"/>
+        </w:rPr>
+        <w:t>abortPipeline</w:t>
+      </w:r>
+      <w:proofErr w:type="spellEnd"/>
+      <w:r>
+        <w:rPr>
+          <w:sz w:val="24"/>
+          <w:szCs w:val="24"/>
+        </w:rPr>
+        <w:t>: true</w:t>
       </w:r>
     </w:p>
     <w:p>
@@ -1658,32 +2118,64 @@
           <w:sz w:val="24"/>
           <w:szCs w:val="24"/>
         </w:rPr>
-        <w:t>Update any credentials or access tokens required for GitHub, SonarQube, and DockerHub in Jenkins credentials manager.</w:t>
-      </w:r>
-    </w:p>
-    <w:p>
-      <w:pPr>
-        <w:jc w:val="both"/>
-        <w:rPr>
-          <w:sz w:val="24"/>
-          <w:szCs w:val="24"/>
-        </w:rPr>
-      </w:pPr>
-    </w:p>
-    <w:p>
-      <w:pPr>
-        <w:jc w:val="both"/>
-        <w:rPr>
-          <w:sz w:val="24"/>
-          <w:szCs w:val="24"/>
-        </w:rPr>
-      </w:pPr>
-      <w:r>
-        <w:rPr>
-          <w:sz w:val="24"/>
-          <w:szCs w:val="24"/>
-        </w:rPr>
-        <w:t>7. Change the Sonarqube URL where necessary:</w:t>
+        <w:t xml:space="preserve">Update any credentials or access tokens required for GitHub, SonarQube, and </w:t>
+      </w:r>
+      <w:proofErr w:type="spellStart"/>
+      <w:r>
+        <w:rPr>
+          <w:sz w:val="24"/>
+          <w:szCs w:val="24"/>
+        </w:rPr>
+        <w:t>DockerHub</w:t>
+      </w:r>
+      <w:proofErr w:type="spellEnd"/>
+      <w:r>
+        <w:rPr>
+          <w:sz w:val="24"/>
+          <w:szCs w:val="24"/>
+        </w:rPr>
+        <w:t xml:space="preserve"> in Jenkins credentials manager.</w:t>
+      </w:r>
+    </w:p>
+    <w:p>
+      <w:pPr>
+        <w:jc w:val="both"/>
+        <w:rPr>
+          <w:sz w:val="24"/>
+          <w:szCs w:val="24"/>
+        </w:rPr>
+      </w:pPr>
+    </w:p>
+    <w:p>
+      <w:pPr>
+        <w:jc w:val="both"/>
+        <w:rPr>
+          <w:sz w:val="24"/>
+          <w:szCs w:val="24"/>
+        </w:rPr>
+      </w:pPr>
+      <w:r>
+        <w:rPr>
+          <w:sz w:val="24"/>
+          <w:szCs w:val="24"/>
+        </w:rPr>
+        <w:t xml:space="preserve">7. Change the </w:t>
+      </w:r>
+      <w:proofErr w:type="spellStart"/>
+      <w:r>
+        <w:rPr>
+          <w:sz w:val="24"/>
+          <w:szCs w:val="24"/>
+        </w:rPr>
+        <w:t>Sonarqube</w:t>
+      </w:r>
+      <w:proofErr w:type="spellEnd"/>
+      <w:r>
+        <w:rPr>
+          <w:sz w:val="24"/>
+          <w:szCs w:val="24"/>
+        </w:rPr>
+        <w:t xml:space="preserve"> URL where necessary:</w:t>
       </w:r>
     </w:p>
     <w:p>
@@ -1704,17 +2196,40 @@
           <w:sz w:val="24"/>
           <w:szCs w:val="24"/>
         </w:rPr>
-        <w:t xml:space="preserve">Change Sonarqube URL in Jenkins &gt; manage jenkins&gt; system </w:t>
-      </w:r>
-      <w:proofErr w:type="gramStart"/>
-      <w:r>
-        <w:rPr>
-          <w:sz w:val="24"/>
-          <w:szCs w:val="24"/>
-        </w:rPr>
-        <w:t>section</w:t>
-      </w:r>
-      <w:proofErr w:type="gramEnd"/>
+        <w:t xml:space="preserve">Change </w:t>
+      </w:r>
+      <w:proofErr w:type="spellStart"/>
+      <w:r>
+        <w:rPr>
+          <w:sz w:val="24"/>
+          <w:szCs w:val="24"/>
+        </w:rPr>
+        <w:t>Sonarqube</w:t>
+      </w:r>
+      <w:proofErr w:type="spellEnd"/>
+      <w:r>
+        <w:rPr>
+          <w:sz w:val="24"/>
+          <w:szCs w:val="24"/>
+        </w:rPr>
+        <w:t xml:space="preserve"> URL in Jenkins &gt; manage </w:t>
+      </w:r>
+      <w:proofErr w:type="spellStart"/>
+      <w:r>
+        <w:rPr>
+          <w:sz w:val="24"/>
+          <w:szCs w:val="24"/>
+        </w:rPr>
+        <w:t>jenkins</w:t>
+      </w:r>
+      <w:proofErr w:type="spellEnd"/>
+      <w:r>
+        <w:rPr>
+          <w:sz w:val="24"/>
+          <w:szCs w:val="24"/>
+        </w:rPr>
+        <w:t>&gt; system section</w:t>
+      </w:r>
     </w:p>
     <w:p>
       <w:pPr>
@@ -1734,17 +2249,8 @@
           <w:sz w:val="24"/>
           <w:szCs w:val="24"/>
         </w:rPr>
-        <w:t xml:space="preserve">Change SQ URL in Sonar properties file on </w:t>
-      </w:r>
-      <w:proofErr w:type="gramStart"/>
-      <w:r>
-        <w:rPr>
-          <w:sz w:val="24"/>
-          <w:szCs w:val="24"/>
-        </w:rPr>
-        <w:t>GitHub</w:t>
-      </w:r>
-      <w:proofErr w:type="gramEnd"/>
+        <w:t>Change SQ URL in Sonar properties file on GitHub</w:t>
+      </w:r>
     </w:p>
     <w:p>
       <w:pPr>
@@ -1764,17 +2270,8 @@
           <w:sz w:val="24"/>
           <w:szCs w:val="24"/>
         </w:rPr>
-        <w:t xml:space="preserve">Change SQ URL in pipeline </w:t>
-      </w:r>
-      <w:proofErr w:type="gramStart"/>
-      <w:r>
-        <w:rPr>
-          <w:sz w:val="24"/>
-          <w:szCs w:val="24"/>
-        </w:rPr>
-        <w:t>script</w:t>
-      </w:r>
-      <w:proofErr w:type="gramEnd"/>
+        <w:t>Change SQ URL in pipeline script</w:t>
+      </w:r>
     </w:p>
     <w:p>
       <w:pPr>
@@ -1794,17 +2291,24 @@
           <w:sz w:val="24"/>
           <w:szCs w:val="24"/>
         </w:rPr>
-        <w:t xml:space="preserve">Change Jenkins URL in Sonarqube </w:t>
-      </w:r>
-      <w:proofErr w:type="gramStart"/>
-      <w:r>
-        <w:rPr>
-          <w:sz w:val="24"/>
-          <w:szCs w:val="24"/>
-        </w:rPr>
-        <w:t>webhook</w:t>
-      </w:r>
-      <w:proofErr w:type="gramEnd"/>
+        <w:t xml:space="preserve">Change Jenkins URL in </w:t>
+      </w:r>
+      <w:proofErr w:type="spellStart"/>
+      <w:r>
+        <w:rPr>
+          <w:sz w:val="24"/>
+          <w:szCs w:val="24"/>
+        </w:rPr>
+        <w:t>Sonarqube</w:t>
+      </w:r>
+      <w:proofErr w:type="spellEnd"/>
+      <w:r>
+        <w:rPr>
+          <w:sz w:val="24"/>
+          <w:szCs w:val="24"/>
+        </w:rPr>
+        <w:t xml:space="preserve"> webhook</w:t>
+      </w:r>
     </w:p>
     <w:p>
       <w:pPr>
@@ -1824,17 +2328,8 @@
           <w:sz w:val="24"/>
           <w:szCs w:val="24"/>
         </w:rPr>
-        <w:t xml:space="preserve">Change Jenkins webhook link in </w:t>
-      </w:r>
-      <w:proofErr w:type="gramStart"/>
-      <w:r>
-        <w:rPr>
-          <w:sz w:val="24"/>
-          <w:szCs w:val="24"/>
-        </w:rPr>
-        <w:t>GitHub</w:t>
-      </w:r>
-      <w:proofErr w:type="gramEnd"/>
+        <w:t>Change Jenkins webhook link in GitHub</w:t>
+      </w:r>
     </w:p>
     <w:p>
       <w:pPr>
@@ -1899,7 +2394,23 @@
           <w:szCs w:val="24"/>
         </w:rPr>
         <w:lastRenderedPageBreak/>
-        <w:t>Verify that the code is checked out, dependencies are installed, the application is built, SonarQube analysis is performed, Docker images are built, and images are pushed to DockerHub.</w:t>
+        <w:t xml:space="preserve">Verify that the code is checked out, dependencies are installed, the application is built, SonarQube analysis is performed, Docker images are built, and images are pushed to </w:t>
+      </w:r>
+      <w:proofErr w:type="spellStart"/>
+      <w:r>
+        <w:rPr>
+          <w:sz w:val="24"/>
+          <w:szCs w:val="24"/>
+        </w:rPr>
+        <w:t>DockerHub</w:t>
+      </w:r>
+      <w:proofErr w:type="spellEnd"/>
+      <w:r>
+        <w:rPr>
+          <w:sz w:val="24"/>
+          <w:szCs w:val="24"/>
+        </w:rPr>
+        <w:t>.</w:t>
       </w:r>
     </w:p>
     <w:p>

</xml_diff>